<commit_message>
Edit to High Level Architecture Draft
I further completed the high-level architecture draft. Waiting for review and then may be merged to main document.
</commit_message>
<xml_diff>
--- a/Team8_High-level_system_architecture.docx
+++ b/Team8_High-level_system_architecture.docx
@@ -88,16 +88,13 @@
           <w:numId w:val="2"/>
         </w:numPr>
       </w:pPr>
-      <w:hyperlink r:id="rId5" w:history="1">
-        <w:r>
-          <w:rPr>
-            <w:rStyle w:val="Hyperlink"/>
-            <w:b/>
-            <w:bCs/>
-          </w:rPr>
-          <w:t>https://lamp.cse.fau.edu/~cen4010_fa21_g08/</w:t>
-        </w:r>
-      </w:hyperlink>
+      <w:r>
+        <w:rPr>
+          <w:b/>
+          <w:bCs/>
+        </w:rPr>
+        <w:t>https://lamp.cse.fau.edu/~cen4010_fa21_g08/</w:t>
+      </w:r>
       <w:r>
         <w:rPr>
           <w:b/>
@@ -109,21 +106,20 @@
         <w:rPr>
           <w:b/>
           <w:bCs/>
-          <w:color w:val="FF0000"/>
         </w:rPr>
-        <w:t>(full link? How do I title this</w:t>
-      </w:r>
-      <w:proofErr w:type="gramStart"/>
-      <w:r>
-        <w:rPr>
-          <w:b/>
-          <w:bCs/>
-        </w:rPr>
-        <w:t>) :</w:t>
-      </w:r>
-      <w:proofErr w:type="gramEnd"/>
-      <w:r>
-        <w:t xml:space="preserve"> Lamp Server is the host the website for our Fall 2021 Principles of Software Engineering project.</w:t>
+        <w:t xml:space="preserve">Lamp Server: </w:t>
+      </w:r>
+      <w:r>
+        <w:t>The FAU provided Lamp Server</w:t>
+      </w:r>
+      <w:r>
+        <w:t xml:space="preserve"> is the </w:t>
+      </w:r>
+      <w:r>
+        <w:t>host server</w:t>
+      </w:r>
+      <w:r>
+        <w:t xml:space="preserve"> for our Fall 2021 Principles of Software Engineering project.</w:t>
       </w:r>
     </w:p>
     <w:p>
@@ -176,7 +172,17 @@
         <w:t xml:space="preserve"> The MySQL open-source relational database management system will store user information. Users will have the ability to store input and store their information via logging into their profile on the website.</w:t>
       </w:r>
     </w:p>
-    <w:p/>
+    <w:p>
+      <w:pPr>
+        <w:pStyle w:val="ListParagraph"/>
+      </w:pPr>
+    </w:p>
+    <w:p>
+      <w:pPr>
+        <w:pStyle w:val="ListParagraph"/>
+        <w:ind w:left="1080"/>
+      </w:pPr>
+    </w:p>
     <w:p>
       <w:pPr>
         <w:pStyle w:val="ListParagraph"/>
@@ -190,30 +196,17 @@
           <w:b/>
           <w:bCs/>
         </w:rPr>
-        <w:t>Visual Studio Code</w:t>
-      </w:r>
-      <w:r>
-        <w:t xml:space="preserve"> (</w:t>
+        <w:t xml:space="preserve">Visual Studio </w:t>
       </w:r>
       <w:r>
         <w:rPr>
-          <w:color w:val="FF0000"/>
+          <w:b/>
+          <w:bCs/>
         </w:rPr>
-        <w:t>what IDEs are we using</w:t>
-      </w:r>
-      <w:proofErr w:type="gramStart"/>
-      <w:r>
-        <w:rPr>
-          <w:color w:val="FF0000"/>
-        </w:rPr>
-        <w:t>?)</w:t>
-      </w:r>
-      <w:r>
-        <w:t>=</w:t>
-      </w:r>
-      <w:proofErr w:type="gramEnd"/>
-      <w:r>
-        <w:t>&gt; Explain use of IDE</w:t>
+        <w:t xml:space="preserve">2019 (IDE): </w:t>
+      </w:r>
+      <w:r>
+        <w:t>Visual Studio 2019 is the IDE that the developers will build their code in. The following list of languages will be used in the IDE during development of the website:</w:t>
       </w:r>
     </w:p>
     <w:p>
@@ -230,21 +223,21 @@
         </w:numPr>
       </w:pPr>
       <w:r>
-        <w:t>Hyper Text Mark-up Language (HTML) (</w:t>
-      </w:r>
-      <w:proofErr w:type="spellStart"/>
-      <w:r>
-        <w:rPr>
-          <w:color w:val="FF0000"/>
-        </w:rPr>
-        <w:t>paceholder</w:t>
-      </w:r>
-      <w:proofErr w:type="spellEnd"/>
-      <w:r>
-        <w:rPr>
-          <w:color w:val="FF0000"/>
-        </w:rPr>
-        <w:t xml:space="preserve"> of IDE uses)</w:t>
+        <w:t xml:space="preserve">Hyper Text Markup Language (HTML) </w:t>
+      </w:r>
+      <w:proofErr w:type="gramStart"/>
+      <w:r>
+        <w:t xml:space="preserve">-  </w:t>
+      </w:r>
+      <w:r>
+        <w:t>standard</w:t>
+      </w:r>
+      <w:proofErr w:type="gramEnd"/>
+      <w:r>
+        <w:t xml:space="preserve"> language to design </w:t>
+      </w:r>
+      <w:r>
+        <w:t>web browser.</w:t>
       </w:r>
     </w:p>
     <w:p>
@@ -266,6 +259,9 @@
       <w:r>
         <w:t>CSS)</w:t>
       </w:r>
+      <w:r>
+        <w:t xml:space="preserve"> – style sheet language to describe presentation by assisting HTML</w:t>
+      </w:r>
     </w:p>
     <w:p>
       <w:pPr>
@@ -286,6 +282,9 @@
       <w:r>
         <w:t>PHP)</w:t>
       </w:r>
+      <w:r>
+        <w:t xml:space="preserve"> – scripting language for web development and server side requests</w:t>
+      </w:r>
     </w:p>
     <w:p>
       <w:pPr>
@@ -303,6 +302,9 @@
       <w:r>
         <w:t xml:space="preserve"> (JS)</w:t>
       </w:r>
+      <w:r>
+        <w:t xml:space="preserve"> – just-in-time scripting language for web development and assists HTML</w:t>
+      </w:r>
     </w:p>
     <w:p>
       <w:pPr>
@@ -317,6 +319,17 @@
         <w:t>JQuery</w:t>
       </w:r>
       <w:proofErr w:type="spellEnd"/>
+      <w:r>
+        <w:t xml:space="preserve"> – a JavaScript library to assist HTML manipulation and </w:t>
+      </w:r>
+      <w:proofErr w:type="gramStart"/>
+      <w:r>
+        <w:t>client side</w:t>
+      </w:r>
+      <w:proofErr w:type="gramEnd"/>
+      <w:r>
+        <w:t xml:space="preserve"> functions </w:t>
+      </w:r>
     </w:p>
     <w:p>
       <w:pPr>
@@ -395,14 +408,21 @@
           <w:ilvl w:val="0"/>
           <w:numId w:val="2"/>
         </w:numPr>
-      </w:pPr>
-      <w:r>
         <w:rPr>
           <w:b/>
           <w:bCs/>
-          <w:color w:val="FF0000"/>
         </w:rPr>
-        <w:t>Canvas?</w:t>
+      </w:pPr>
+      <w:r>
+        <w:rPr>
+          <w:b/>
+          <w:bCs/>
+        </w:rPr>
+        <w:lastRenderedPageBreak/>
+        <w:t xml:space="preserve">Canvas: </w:t>
+      </w:r>
+      <w:r>
+        <w:t>This higher education software is the platform that our stakeholder, the instructor, communicates with the development team.</w:t>
       </w:r>
     </w:p>
     <w:p>
@@ -419,7 +439,17 @@
         </w:numPr>
       </w:pPr>
       <w:r>
-        <w:t>What else?</w:t>
+        <w:rPr>
+          <w:b/>
+          <w:bCs/>
+        </w:rPr>
+        <w:t xml:space="preserve">Jira: </w:t>
+      </w:r>
+      <w:r>
+        <w:t>Jira is a proprietary issue tracking product software tool that maintains the teams bug tracking, issue management, and organizes t</w:t>
+      </w:r>
+      <w:r>
+        <w:t>he overall Scrum development process.</w:t>
       </w:r>
     </w:p>
     <w:p/>
@@ -619,8 +649,8 @@
   <w:abstractNum w:abstractNumId="2" w15:restartNumberingAfterBreak="0">
     <w:nsid w:val="56A70EB8"/>
     <w:multiLevelType w:val="hybridMultilevel"/>
-    <w:tmpl w:val="0B6A3B30"/>
-    <w:lvl w:ilvl="0" w:tplc="0EEAAB14">
+    <w:tmpl w:val="87C899D4"/>
+    <w:lvl w:ilvl="0" w:tplc="F7589BE8">
       <w:start w:val="1"/>
       <w:numFmt w:val="decimal"/>
       <w:lvlText w:val="%1."/>
@@ -630,6 +660,8 @@
       </w:pPr>
       <w:rPr>
         <w:rFonts w:hint="default"/>
+        <w:b w:val="0"/>
+        <w:bCs w:val="0"/>
       </w:rPr>
     </w:lvl>
     <w:lvl w:ilvl="1" w:tplc="04090019" w:tentative="1">

</xml_diff>